<commit_message>
Fix resume text, update reference blurb, spacings
</commit_message>
<xml_diff>
--- a/assets/resume.docx
+++ b/assets/resume.docx
@@ -121,25 +121,29 @@
           <w:i/>
         </w:rPr>
       </w:pPr>
-      <w:proofErr w:type="gramStart"/>
       <w:r>
         <w:rPr>
           <w:i/>
         </w:rPr>
+        <w:t xml:space="preserve">I am a </w:t>
+      </w:r>
+      <w:r>
+        <w:rPr>
+          <w:i/>
+        </w:rPr>
         <w:t>User Experience Designer and Developer with over 5 years of experience</w:t>
       </w:r>
       <w:r>
         <w:rPr>
           <w:i/>
         </w:rPr>
-        <w:t>.</w:t>
-      </w:r>
-      <w:proofErr w:type="gramEnd"/>
+        <w:t>.  Possessing</w:t>
+      </w:r>
       <w:r>
         <w:rPr>
           <w:i/>
         </w:rPr>
-        <w:t xml:space="preserve">  Possesses </w:t>
+        <w:t xml:space="preserve"> </w:t>
       </w:r>
       <w:r>
         <w:rPr>
@@ -292,6 +296,8 @@
         </w:rPr>
         <w:t>Professional Experience</w:t>
       </w:r>
+      <w:bookmarkStart w:id="0" w:name="_GoBack"/>
+      <w:bookmarkEnd w:id="0"/>
     </w:p>
     <w:p>
       <w:pPr>
@@ -509,7 +515,21 @@
           <w:rFonts w:ascii="Georgia" w:hAnsi="Georgia"/>
           <w:b w:val="0"/>
         </w:rPr>
-        <w:t xml:space="preserve">Product development, working with product owners and business analysis to move the work from ideation to development sprint. </w:t>
+        <w:t xml:space="preserve">Product development, working with product owners and business analysis to move the </w:t>
+      </w:r>
+      <w:r>
+        <w:rPr>
+          <w:rFonts w:ascii="Georgia" w:hAnsi="Georgia"/>
+          <w:b w:val="0"/>
+        </w:rPr>
+        <w:t>product</w:t>
+      </w:r>
+      <w:r>
+        <w:rPr>
+          <w:rFonts w:ascii="Georgia" w:hAnsi="Georgia"/>
+          <w:b w:val="0"/>
+        </w:rPr>
+        <w:t xml:space="preserve"> from ideation to development sprint. </w:t>
       </w:r>
     </w:p>
     <w:p>
@@ -585,8 +605,6 @@
         </w:rPr>
         <w:t>Wi</w:t>
       </w:r>
-      <w:bookmarkStart w:id="0" w:name="_GoBack"/>
-      <w:bookmarkEnd w:id="0"/>
       <w:proofErr w:type="gramEnd"/>
     </w:p>
     <w:p>
@@ -714,7 +732,25 @@
           <w:sz w:val="20"/>
           <w:szCs w:val="20"/>
         </w:rPr>
-        <w:t>Part of the 3 person Front End development team that turned Landsend.com into a responsive website.</w:t>
+        <w:t xml:space="preserve">Part of the 3 person Front End development team that turned </w:t>
+      </w:r>
+      <w:r>
+        <w:rPr>
+          <w:rStyle w:val="apple-style-span"/>
+          <w:rFonts w:ascii="Georgia" w:hAnsi="Georgia"/>
+          <w:sz w:val="20"/>
+          <w:szCs w:val="20"/>
+        </w:rPr>
+        <w:t>l</w:t>
+      </w:r>
+      <w:r>
+        <w:rPr>
+          <w:rStyle w:val="apple-style-span"/>
+          <w:rFonts w:ascii="Georgia" w:hAnsi="Georgia"/>
+          <w:sz w:val="20"/>
+          <w:szCs w:val="20"/>
+        </w:rPr>
+        <w:t>andsend.com into a responsive website.</w:t>
       </w:r>
     </w:p>
     <w:p>
@@ -769,6 +805,7 @@
           <w:szCs w:val="20"/>
         </w:rPr>
       </w:pPr>
+      <w:proofErr w:type="spellStart"/>
       <w:r>
         <w:rPr>
           <w:rStyle w:val="apple-style-span"/>
@@ -776,9 +813,9 @@
           <w:sz w:val="20"/>
           <w:szCs w:val="20"/>
         </w:rPr>
-        <w:t xml:space="preserve">Angular JS, React, </w:t>
-      </w:r>
-      <w:proofErr w:type="spellStart"/>
+        <w:t>NodeJS</w:t>
+      </w:r>
+      <w:proofErr w:type="spellEnd"/>
       <w:r>
         <w:rPr>
           <w:rStyle w:val="apple-style-span"/>
@@ -786,7 +823,35 @@
           <w:sz w:val="20"/>
           <w:szCs w:val="20"/>
         </w:rPr>
-        <w:t>Jquery</w:t>
+        <w:t xml:space="preserve">, </w:t>
+      </w:r>
+      <w:r>
+        <w:rPr>
+          <w:rStyle w:val="apple-style-span"/>
+          <w:rFonts w:ascii="Georgia" w:hAnsi="Georgia"/>
+          <w:sz w:val="20"/>
+          <w:szCs w:val="20"/>
+        </w:rPr>
+        <w:t xml:space="preserve">Angular JS, React, </w:t>
+      </w:r>
+      <w:proofErr w:type="spellStart"/>
+      <w:r>
+        <w:rPr>
+          <w:rStyle w:val="apple-style-span"/>
+          <w:rFonts w:ascii="Georgia" w:hAnsi="Georgia"/>
+          <w:sz w:val="20"/>
+          <w:szCs w:val="20"/>
+        </w:rPr>
+        <w:t>jQ</w:t>
+      </w:r>
+      <w:r>
+        <w:rPr>
+          <w:rStyle w:val="apple-style-span"/>
+          <w:rFonts w:ascii="Georgia" w:hAnsi="Georgia"/>
+          <w:sz w:val="20"/>
+          <w:szCs w:val="20"/>
+        </w:rPr>
+        <w:t>uery</w:t>
       </w:r>
       <w:proofErr w:type="spellEnd"/>
       <w:r>
@@ -869,6 +934,14 @@
         </w:rPr>
         <w:t xml:space="preserve"> suite</w:t>
       </w:r>
+      <w:r>
+        <w:rPr>
+          <w:rStyle w:val="apple-style-span"/>
+          <w:rFonts w:ascii="Georgia" w:hAnsi="Georgia"/>
+          <w:b w:val="0"/>
+        </w:rPr>
+        <w:t>.</w:t>
+      </w:r>
     </w:p>
     <w:p>
       <w:pPr>
@@ -998,15 +1071,7 @@
           <w:rFonts w:ascii="Georgia" w:hAnsi="Georgia"/>
           <w:b w:val="0"/>
         </w:rPr>
-        <w:t>Full Stack responsibilities</w:t>
-      </w:r>
-      <w:r>
-        <w:rPr>
-          <w:rStyle w:val="apple-style-span"/>
-          <w:rFonts w:ascii="Georgia" w:hAnsi="Georgia"/>
-          <w:b w:val="0"/>
-        </w:rPr>
-        <w:t>.</w:t>
+        <w:t>Full Stack responsibilities.</w:t>
       </w:r>
     </w:p>
     <w:p>
@@ -1027,14 +1092,13 @@
           <w:b w:val="0"/>
         </w:rPr>
       </w:pPr>
-      <w:proofErr w:type="gramStart"/>
       <w:r>
         <w:rPr>
           <w:rStyle w:val="apple-style-span"/>
           <w:rFonts w:ascii="Georgia" w:hAnsi="Georgia"/>
           <w:b w:val="0"/>
         </w:rPr>
-        <w:t>Product branding, consulting, research and development</w:t>
+        <w:t>Worked on p</w:t>
       </w:r>
       <w:r>
         <w:rPr>
@@ -1042,9 +1106,8 @@
           <w:rFonts w:ascii="Georgia" w:hAnsi="Georgia"/>
           <w:b w:val="0"/>
         </w:rPr>
-        <w:t>.</w:t>
-      </w:r>
-      <w:proofErr w:type="gramEnd"/>
+        <w:t>roduct branding, consulting, research and development.</w:t>
+      </w:r>
     </w:p>
     <w:p>
       <w:pPr>
@@ -2431,6 +2494,7 @@
   <w:style w:type="character" w:default="1" w:styleId="DefaultParagraphFont">
     <w:name w:val="Default Paragraph Font"/>
     <w:uiPriority w:val="1"/>
+    <w:semiHidden/>
     <w:unhideWhenUsed/>
   </w:style>
   <w:style w:type="table" w:default="1" w:styleId="TableNormal">
@@ -2738,6 +2802,7 @@
   <w:style w:type="character" w:default="1" w:styleId="DefaultParagraphFont">
     <w:name w:val="Default Paragraph Font"/>
     <w:uiPriority w:val="1"/>
+    <w:semiHidden/>
     <w:unhideWhenUsed/>
   </w:style>
   <w:style w:type="table" w:default="1" w:styleId="TableNormal">

</xml_diff>